<commit_message>
file con modifiche da rivedere, immagini tesi latex e aggiunte primo capitolo tesi
</commit_message>
<xml_diff>
--- a/testo di tesi/capitolo 1 tesi.docx
+++ b/testo di tesi/capitolo 1 tesi.docx
@@ -316,23 +316,7 @@
           <w:sz w:val="28"/>
           <w:szCs w:val="28"/>
         </w:rPr>
-        <w:t xml:space="preserve">Descrizione </w:t>
-      </w:r>
-      <w:proofErr w:type="gramStart"/>
-      <w:r>
-        <w:rPr>
-          <w:sz w:val="28"/>
-          <w:szCs w:val="28"/>
-        </w:rPr>
-        <w:t>delle features</w:t>
-      </w:r>
-      <w:proofErr w:type="gramEnd"/>
-      <w:r>
-        <w:rPr>
-          <w:sz w:val="28"/>
-          <w:szCs w:val="28"/>
-        </w:rPr>
-        <w:t xml:space="preserve"> del dataset</w:t>
+        <w:t>Descrizione delle features del dataset</w:t>
       </w:r>
     </w:p>
     <w:p>
@@ -1784,7 +1768,6 @@
         <w:rPr>
           <w:sz w:val="28"/>
           <w:szCs w:val="28"/>
-          <w:highlight w:val="yellow"/>
         </w:rPr>
         <w:t xml:space="preserve">Nei prossimi paragrafi analizzerò degli studi riguardanti sia l’analisi degli stati d’animo e i </w:t>
       </w:r>
@@ -1792,7 +1775,6 @@
         <w:rPr>
           <w:sz w:val="28"/>
           <w:szCs w:val="28"/>
-          <w:highlight w:val="yellow"/>
         </w:rPr>
         <w:t xml:space="preserve">relativi </w:t>
       </w:r>
@@ -1800,7 +1782,6 @@
         <w:rPr>
           <w:sz w:val="28"/>
           <w:szCs w:val="28"/>
-          <w:highlight w:val="yellow"/>
         </w:rPr>
         <w:t xml:space="preserve">procedimenti </w:t>
       </w:r>
@@ -1808,7 +1789,6 @@
         <w:rPr>
           <w:sz w:val="28"/>
           <w:szCs w:val="28"/>
-          <w:highlight w:val="yellow"/>
         </w:rPr>
         <w:t xml:space="preserve">adoperati </w:t>
       </w:r>
@@ -1816,7 +1796,6 @@
         <w:rPr>
           <w:sz w:val="28"/>
           <w:szCs w:val="28"/>
-          <w:highlight w:val="yellow"/>
         </w:rPr>
         <w:t>per effettuar</w:t>
       </w:r>
@@ -1824,7 +1803,6 @@
         <w:rPr>
           <w:sz w:val="28"/>
           <w:szCs w:val="28"/>
-          <w:highlight w:val="yellow"/>
         </w:rPr>
         <w:t>li,</w:t>
       </w:r>
@@ -1832,7 +1810,6 @@
         <w:rPr>
           <w:sz w:val="28"/>
           <w:szCs w:val="28"/>
-          <w:highlight w:val="yellow"/>
         </w:rPr>
         <w:t xml:space="preserve"> </w:t>
       </w:r>
@@ -4099,21 +4076,12 @@
           <w:szCs w:val="28"/>
         </w:rPr>
       </w:pPr>
-      <w:proofErr w:type="gramStart"/>
-      <w:r>
-        <w:rPr>
-          <w:sz w:val="28"/>
-          <w:szCs w:val="28"/>
-        </w:rPr>
-        <w:t>Infine</w:t>
-      </w:r>
-      <w:proofErr w:type="gramEnd"/>
-      <w:r>
-        <w:rPr>
-          <w:sz w:val="28"/>
-          <w:szCs w:val="28"/>
-        </w:rPr>
-        <w:t xml:space="preserve"> </w:t>
+      <w:r>
+        <w:rPr>
+          <w:sz w:val="28"/>
+          <w:szCs w:val="28"/>
+        </w:rPr>
+        <w:t xml:space="preserve">Infine </w:t>
       </w:r>
       <w:r>
         <w:rPr>
@@ -5446,12 +5414,14 @@
         <w:rPr>
           <w:sz w:val="28"/>
           <w:szCs w:val="28"/>
-        </w:rPr>
-      </w:pPr>
-      <w:r>
-        <w:rPr>
-          <w:sz w:val="28"/>
-          <w:szCs w:val="28"/>
+          <w:highlight w:val="yellow"/>
+        </w:rPr>
+      </w:pPr>
+      <w:r>
+        <w:rPr>
+          <w:sz w:val="28"/>
+          <w:szCs w:val="28"/>
+          <w:highlight w:val="yellow"/>
         </w:rPr>
         <w:lastRenderedPageBreak/>
         <w:t xml:space="preserve">3. </w:t>
@@ -5460,6 +5430,7 @@
         <w:rPr>
           <w:sz w:val="28"/>
           <w:szCs w:val="28"/>
+          <w:highlight w:val="yellow"/>
         </w:rPr>
         <w:t>Studi sul riconoscimento delle emozioni FACS per scelta del modello da utilizzare</w:t>
       </w:r>
@@ -5469,12 +5440,14 @@
         <w:rPr>
           <w:sz w:val="28"/>
           <w:szCs w:val="28"/>
-        </w:rPr>
-      </w:pPr>
-      <w:r>
-        <w:rPr>
-          <w:sz w:val="28"/>
-          <w:szCs w:val="28"/>
+          <w:highlight w:val="yellow"/>
+        </w:rPr>
+      </w:pPr>
+      <w:r>
+        <w:rPr>
+          <w:sz w:val="28"/>
+          <w:szCs w:val="28"/>
+          <w:highlight w:val="yellow"/>
         </w:rPr>
         <w:t>Essendo l’ammontare di studi che trattano l’analisi delle emozioni FACS maggiore rispetto a quelle che cercano di creare sistemi di riconoscimento automatico per gli stati d’animo</w:t>
       </w:r>
@@ -5482,6 +5455,7 @@
         <w:rPr>
           <w:sz w:val="28"/>
           <w:szCs w:val="28"/>
+          <w:highlight w:val="yellow"/>
         </w:rPr>
         <w:t xml:space="preserve">, </w:t>
       </w:r>
@@ -5489,6 +5463,7 @@
         <w:rPr>
           <w:sz w:val="28"/>
           <w:szCs w:val="28"/>
+          <w:highlight w:val="yellow"/>
         </w:rPr>
         <w:t xml:space="preserve">che possono direttamente aiutare </w:t>
       </w:r>
@@ -5496,6 +5471,7 @@
         <w:rPr>
           <w:sz w:val="28"/>
           <w:szCs w:val="28"/>
+          <w:highlight w:val="yellow"/>
         </w:rPr>
         <w:t>a</w:t>
       </w:r>
@@ -5503,6 +5479,7 @@
         <w:rPr>
           <w:sz w:val="28"/>
           <w:szCs w:val="28"/>
+          <w:highlight w:val="yellow"/>
         </w:rPr>
         <w:t xml:space="preserve"> identificare i problemi nell’apprendimento delle conoscenze</w:t>
       </w:r>
@@ -5510,6 +5487,7 @@
         <w:rPr>
           <w:sz w:val="28"/>
           <w:szCs w:val="28"/>
+          <w:highlight w:val="yellow"/>
         </w:rPr>
         <w:t>,</w:t>
       </w:r>
@@ -5517,6 +5495,7 @@
         <w:rPr>
           <w:sz w:val="28"/>
           <w:szCs w:val="28"/>
+          <w:highlight w:val="yellow"/>
         </w:rPr>
         <w:t xml:space="preserve"> </w:t>
       </w:r>
@@ -5524,6 +5503,7 @@
         <w:rPr>
           <w:sz w:val="28"/>
           <w:szCs w:val="28"/>
+          <w:highlight w:val="yellow"/>
         </w:rPr>
         <w:t xml:space="preserve">ho ritenuto corretto studiare e </w:t>
       </w:r>
@@ -5531,6 +5511,7 @@
         <w:rPr>
           <w:sz w:val="28"/>
           <w:szCs w:val="28"/>
+          <w:highlight w:val="yellow"/>
         </w:rPr>
         <w:t xml:space="preserve">scegliere fra </w:t>
       </w:r>
@@ -5538,6 +5519,7 @@
         <w:rPr>
           <w:sz w:val="28"/>
           <w:szCs w:val="28"/>
+          <w:highlight w:val="yellow"/>
         </w:rPr>
         <w:t xml:space="preserve">i modelli da </w:t>
       </w:r>
@@ -5545,6 +5527,7 @@
         <w:rPr>
           <w:sz w:val="28"/>
           <w:szCs w:val="28"/>
+          <w:highlight w:val="yellow"/>
         </w:rPr>
         <w:t>loro proposti per l</w:t>
       </w:r>
@@ -5552,6 +5535,7 @@
         <w:rPr>
           <w:sz w:val="28"/>
           <w:szCs w:val="28"/>
+          <w:highlight w:val="yellow"/>
         </w:rPr>
         <w:t>’elaborazione d</w:t>
       </w:r>
@@ -5559,6 +5543,7 @@
         <w:rPr>
           <w:sz w:val="28"/>
           <w:szCs w:val="28"/>
+          <w:highlight w:val="yellow"/>
         </w:rPr>
         <w:t>elle</w:t>
       </w:r>
@@ -5566,6 +5551,7 @@
         <w:rPr>
           <w:sz w:val="28"/>
           <w:szCs w:val="28"/>
+          <w:highlight w:val="yellow"/>
         </w:rPr>
         <w:t xml:space="preserve"> informazioni per il mio caso di studio</w:t>
       </w:r>
@@ -5573,6 +5559,7 @@
         <w:rPr>
           <w:sz w:val="28"/>
           <w:szCs w:val="28"/>
+          <w:highlight w:val="yellow"/>
         </w:rPr>
         <w:t>.</w:t>
       </w:r>
@@ -5582,12 +5569,14 @@
         <w:rPr>
           <w:sz w:val="28"/>
           <w:szCs w:val="28"/>
-        </w:rPr>
-      </w:pPr>
-      <w:r>
-        <w:rPr>
-          <w:sz w:val="28"/>
-          <w:szCs w:val="28"/>
+          <w:highlight w:val="yellow"/>
+        </w:rPr>
+      </w:pPr>
+      <w:r>
+        <w:rPr>
+          <w:sz w:val="28"/>
+          <w:szCs w:val="28"/>
+          <w:highlight w:val="yellow"/>
         </w:rPr>
         <w:t>Fra i vari studi analizzati</w:t>
       </w:r>
@@ -5595,6 +5584,7 @@
         <w:rPr>
           <w:sz w:val="28"/>
           <w:szCs w:val="28"/>
+          <w:highlight w:val="yellow"/>
         </w:rPr>
         <w:t>,</w:t>
       </w:r>
@@ -5602,6 +5592,7 @@
         <w:rPr>
           <w:sz w:val="28"/>
           <w:szCs w:val="28"/>
+          <w:highlight w:val="yellow"/>
         </w:rPr>
         <w:t xml:space="preserve"> per arrivare ad una conclusione </w:t>
       </w:r>
@@ -5609,6 +5600,7 @@
         <w:rPr>
           <w:sz w:val="28"/>
           <w:szCs w:val="28"/>
+          <w:highlight w:val="yellow"/>
         </w:rPr>
         <w:t xml:space="preserve">circa la scelta del modello, </w:t>
       </w:r>
@@ -5616,6 +5608,7 @@
         <w:rPr>
           <w:sz w:val="28"/>
           <w:szCs w:val="28"/>
+          <w:highlight w:val="yellow"/>
         </w:rPr>
         <w:t xml:space="preserve">quello risultato più </w:t>
       </w:r>
@@ -5623,6 +5616,7 @@
         <w:rPr>
           <w:sz w:val="28"/>
           <w:szCs w:val="28"/>
+          <w:highlight w:val="yellow"/>
         </w:rPr>
         <w:t xml:space="preserve">utile </w:t>
       </w:r>
@@ -5630,6 +5624,7 @@
         <w:rPr>
           <w:sz w:val="28"/>
           <w:szCs w:val="28"/>
+          <w:highlight w:val="yellow"/>
         </w:rPr>
         <w:t xml:space="preserve">è stato [2]: </w:t>
       </w:r>
@@ -5640,12 +5635,14 @@
         <w:rPr>
           <w:sz w:val="28"/>
           <w:szCs w:val="28"/>
-        </w:rPr>
-      </w:pPr>
-      <w:r>
-        <w:rPr>
-          <w:sz w:val="28"/>
-          <w:szCs w:val="28"/>
+          <w:highlight w:val="yellow"/>
+        </w:rPr>
+      </w:pPr>
+      <w:r>
+        <w:rPr>
+          <w:sz w:val="28"/>
+          <w:szCs w:val="28"/>
+          <w:highlight w:val="yellow"/>
         </w:rPr>
         <w:t>in questo studio vengono utilizzate le CNN (</w:t>
       </w:r>
@@ -5654,6 +5651,7 @@
         <w:rPr>
           <w:sz w:val="28"/>
           <w:szCs w:val="28"/>
+          <w:highlight w:val="yellow"/>
         </w:rPr>
         <w:t>Convolutional</w:t>
       </w:r>
@@ -5662,6 +5660,7 @@
         <w:rPr>
           <w:sz w:val="28"/>
           <w:szCs w:val="28"/>
+          <w:highlight w:val="yellow"/>
         </w:rPr>
         <w:t xml:space="preserve"> </w:t>
       </w:r>
@@ -5670,6 +5669,7 @@
         <w:rPr>
           <w:sz w:val="28"/>
           <w:szCs w:val="28"/>
+          <w:highlight w:val="yellow"/>
         </w:rPr>
         <w:t>Neural</w:t>
       </w:r>
@@ -5678,6 +5678,7 @@
         <w:rPr>
           <w:sz w:val="28"/>
           <w:szCs w:val="28"/>
+          <w:highlight w:val="yellow"/>
         </w:rPr>
         <w:t xml:space="preserve"> Networks)</w:t>
       </w:r>
@@ -5685,6 +5686,7 @@
         <w:rPr>
           <w:sz w:val="28"/>
           <w:szCs w:val="28"/>
+          <w:highlight w:val="yellow"/>
         </w:rPr>
         <w:t>;</w:t>
       </w:r>
@@ -5692,6 +5694,7 @@
         <w:rPr>
           <w:sz w:val="28"/>
           <w:szCs w:val="28"/>
+          <w:highlight w:val="yellow"/>
         </w:rPr>
         <w:t xml:space="preserve"> queste estraggono le feature facciali dalle immagini </w:t>
       </w:r>
@@ -5699,6 +5702,7 @@
         <w:rPr>
           <w:sz w:val="28"/>
           <w:szCs w:val="28"/>
+          <w:highlight w:val="yellow"/>
         </w:rPr>
         <w:t>ch</w:t>
       </w:r>
@@ -5706,6 +5710,7 @@
         <w:rPr>
           <w:sz w:val="28"/>
           <w:szCs w:val="28"/>
+          <w:highlight w:val="yellow"/>
         </w:rPr>
         <w:t xml:space="preserve">e successivamente </w:t>
       </w:r>
@@ -5713,6 +5718,7 @@
         <w:rPr>
           <w:sz w:val="28"/>
           <w:szCs w:val="28"/>
+          <w:highlight w:val="yellow"/>
         </w:rPr>
         <w:t xml:space="preserve">vengono </w:t>
       </w:r>
@@ -5720,6 +5726,7 @@
         <w:rPr>
           <w:sz w:val="28"/>
           <w:szCs w:val="28"/>
+          <w:highlight w:val="yellow"/>
         </w:rPr>
         <w:t xml:space="preserve">date in input a classificatori standard per </w:t>
       </w:r>
@@ -5727,6 +5734,7 @@
         <w:rPr>
           <w:sz w:val="28"/>
           <w:szCs w:val="28"/>
+          <w:highlight w:val="yellow"/>
         </w:rPr>
         <w:t>eseguire</w:t>
       </w:r>
@@ -5734,6 +5742,7 @@
         <w:rPr>
           <w:sz w:val="28"/>
           <w:szCs w:val="28"/>
+          <w:highlight w:val="yellow"/>
         </w:rPr>
         <w:t xml:space="preserve"> la</w:t>
       </w:r>
@@ -5741,6 +5750,7 @@
         <w:rPr>
           <w:sz w:val="28"/>
           <w:szCs w:val="28"/>
+          <w:highlight w:val="yellow"/>
         </w:rPr>
         <w:t xml:space="preserve"> </w:t>
       </w:r>
@@ -5748,6 +5758,7 @@
         <w:rPr>
           <w:sz w:val="28"/>
           <w:szCs w:val="28"/>
+          <w:highlight w:val="yellow"/>
         </w:rPr>
         <w:t>c</w:t>
       </w:r>
@@ -5755,6 +5766,7 @@
         <w:rPr>
           <w:sz w:val="28"/>
           <w:szCs w:val="28"/>
+          <w:highlight w:val="yellow"/>
         </w:rPr>
         <w:t>atalogazione</w:t>
       </w:r>
@@ -5762,6 +5774,7 @@
         <w:rPr>
           <w:sz w:val="28"/>
           <w:szCs w:val="28"/>
+          <w:highlight w:val="yellow"/>
         </w:rPr>
         <w:t xml:space="preserve"> di queste emozioni.</w:t>
       </w:r>
@@ -5772,12 +5785,14 @@
         <w:rPr>
           <w:sz w:val="28"/>
           <w:szCs w:val="28"/>
-        </w:rPr>
-      </w:pPr>
-      <w:r>
-        <w:rPr>
-          <w:sz w:val="28"/>
-          <w:szCs w:val="28"/>
+          <w:highlight w:val="yellow"/>
+        </w:rPr>
+      </w:pPr>
+      <w:r>
+        <w:rPr>
+          <w:sz w:val="28"/>
+          <w:szCs w:val="28"/>
+          <w:highlight w:val="yellow"/>
         </w:rPr>
         <w:t xml:space="preserve">Nello studio </w:t>
       </w:r>
@@ -5785,6 +5800,7 @@
         <w:rPr>
           <w:sz w:val="28"/>
           <w:szCs w:val="28"/>
+          <w:highlight w:val="yellow"/>
         </w:rPr>
         <w:t>ci si è valso de</w:t>
       </w:r>
@@ -5792,6 +5808,7 @@
         <w:rPr>
           <w:sz w:val="28"/>
           <w:szCs w:val="28"/>
+          <w:highlight w:val="yellow"/>
         </w:rPr>
         <w:t>i dataset FER 2013 e RAF DB per l’analisi delle emozioni FACS (felic</w:t>
       </w:r>
@@ -5799,6 +5816,7 @@
         <w:rPr>
           <w:sz w:val="28"/>
           <w:szCs w:val="28"/>
+          <w:highlight w:val="yellow"/>
         </w:rPr>
         <w:t>ità</w:t>
       </w:r>
@@ -5806,6 +5824,7 @@
         <w:rPr>
           <w:sz w:val="28"/>
           <w:szCs w:val="28"/>
+          <w:highlight w:val="yellow"/>
         </w:rPr>
         <w:t>, triste</w:t>
       </w:r>
@@ -5813,6 +5832,7 @@
         <w:rPr>
           <w:sz w:val="28"/>
           <w:szCs w:val="28"/>
+          <w:highlight w:val="yellow"/>
         </w:rPr>
         <w:t>zza</w:t>
       </w:r>
@@ -5820,6 +5840,7 @@
         <w:rPr>
           <w:sz w:val="28"/>
           <w:szCs w:val="28"/>
+          <w:highlight w:val="yellow"/>
         </w:rPr>
         <w:t xml:space="preserve">, sorpresa, paura, disgusto, rabbia, </w:t>
       </w:r>
@@ -5827,6 +5848,7 @@
         <w:rPr>
           <w:sz w:val="28"/>
           <w:szCs w:val="28"/>
+          <w:highlight w:val="yellow"/>
         </w:rPr>
         <w:t xml:space="preserve">stato </w:t>
       </w:r>
@@ -5834,6 +5856,7 @@
         <w:rPr>
           <w:sz w:val="28"/>
           <w:szCs w:val="28"/>
+          <w:highlight w:val="yellow"/>
         </w:rPr>
         <w:t>neutrale)</w:t>
       </w:r>
@@ -5841,6 +5864,7 @@
         <w:rPr>
           <w:sz w:val="28"/>
           <w:szCs w:val="28"/>
+          <w:highlight w:val="yellow"/>
         </w:rPr>
         <w:t>,</w:t>
       </w:r>
@@ -5848,6 +5872,7 @@
         <w:rPr>
           <w:sz w:val="28"/>
           <w:szCs w:val="28"/>
+          <w:highlight w:val="yellow"/>
         </w:rPr>
         <w:t xml:space="preserve"> </w:t>
       </w:r>
@@ -5855,6 +5880,7 @@
         <w:rPr>
           <w:sz w:val="28"/>
           <w:szCs w:val="28"/>
+          <w:highlight w:val="yellow"/>
         </w:rPr>
         <w:t xml:space="preserve">si è </w:t>
       </w:r>
@@ -5862,6 +5888,7 @@
         <w:rPr>
           <w:sz w:val="28"/>
           <w:szCs w:val="28"/>
+          <w:highlight w:val="yellow"/>
         </w:rPr>
         <w:t xml:space="preserve">poi </w:t>
       </w:r>
@@ -5869,6 +5896,7 @@
         <w:rPr>
           <w:sz w:val="28"/>
           <w:szCs w:val="28"/>
+          <w:highlight w:val="yellow"/>
         </w:rPr>
         <w:t xml:space="preserve">ricorso a </w:t>
       </w:r>
@@ -5876,6 +5904,7 @@
         <w:rPr>
           <w:sz w:val="28"/>
           <w:szCs w:val="28"/>
+          <w:highlight w:val="yellow"/>
         </w:rPr>
         <w:t xml:space="preserve">diversi metodi per </w:t>
       </w:r>
@@ -5883,6 +5912,7 @@
         <w:rPr>
           <w:sz w:val="28"/>
           <w:szCs w:val="28"/>
+          <w:highlight w:val="yellow"/>
         </w:rPr>
         <w:t>l’analis</w:t>
       </w:r>
@@ -5890,6 +5920,7 @@
         <w:rPr>
           <w:sz w:val="28"/>
           <w:szCs w:val="28"/>
+          <w:highlight w:val="yellow"/>
         </w:rPr>
         <w:t xml:space="preserve">i </w:t>
       </w:r>
@@ -5897,6 +5928,7 @@
         <w:rPr>
           <w:sz w:val="28"/>
           <w:szCs w:val="28"/>
+          <w:highlight w:val="yellow"/>
         </w:rPr>
         <w:t xml:space="preserve">dei </w:t>
       </w:r>
@@ -5904,6 +5936,7 @@
         <w:rPr>
           <w:sz w:val="28"/>
           <w:szCs w:val="28"/>
+          <w:highlight w:val="yellow"/>
         </w:rPr>
         <w:t>dati estratti</w:t>
       </w:r>
@@ -5911,6 +5944,7 @@
         <w:rPr>
           <w:sz w:val="28"/>
           <w:szCs w:val="28"/>
+          <w:highlight w:val="yellow"/>
         </w:rPr>
         <w:t>,</w:t>
       </w:r>
@@ -5918,6 +5952,7 @@
         <w:rPr>
           <w:sz w:val="28"/>
           <w:szCs w:val="28"/>
+          <w:highlight w:val="yellow"/>
         </w:rPr>
         <w:t xml:space="preserve"> e i risultati di ognuno di questi sono stati confrontati fra di loro:</w:t>
       </w:r>
@@ -5928,12 +5963,14 @@
         <w:rPr>
           <w:sz w:val="28"/>
           <w:szCs w:val="28"/>
-        </w:rPr>
-      </w:pPr>
-      <w:r>
-        <w:rPr>
-          <w:sz w:val="28"/>
-          <w:szCs w:val="28"/>
+          <w:highlight w:val="yellow"/>
+        </w:rPr>
+      </w:pPr>
+      <w:r>
+        <w:rPr>
+          <w:sz w:val="28"/>
+          <w:szCs w:val="28"/>
+          <w:highlight w:val="yellow"/>
         </w:rPr>
         <w:t xml:space="preserve">Nello specifico </w:t>
       </w:r>
@@ -5941,6 +5978,7 @@
         <w:rPr>
           <w:sz w:val="28"/>
           <w:szCs w:val="28"/>
+          <w:highlight w:val="yellow"/>
         </w:rPr>
         <w:t xml:space="preserve">i </w:t>
       </w:r>
@@ -5948,6 +5986,7 @@
         <w:rPr>
           <w:sz w:val="28"/>
           <w:szCs w:val="28"/>
+          <w:highlight w:val="yellow"/>
         </w:rPr>
         <w:t>metodi utilizzati sono:</w:t>
       </w:r>
@@ -5962,12 +6001,14 @@
         <w:rPr>
           <w:sz w:val="28"/>
           <w:szCs w:val="28"/>
-        </w:rPr>
-      </w:pPr>
-      <w:r>
-        <w:rPr>
-          <w:sz w:val="28"/>
-          <w:szCs w:val="28"/>
+          <w:highlight w:val="yellow"/>
+        </w:rPr>
+      </w:pPr>
+      <w:r>
+        <w:rPr>
+          <w:sz w:val="28"/>
+          <w:szCs w:val="28"/>
+          <w:highlight w:val="yellow"/>
         </w:rPr>
         <w:t>STN (</w:t>
       </w:r>
@@ -5976,6 +6017,7 @@
         <w:rPr>
           <w:sz w:val="28"/>
           <w:szCs w:val="28"/>
+          <w:highlight w:val="yellow"/>
         </w:rPr>
         <w:t>Spatia</w:t>
       </w:r>
@@ -5983,6 +6025,7 @@
         <w:rPr>
           <w:sz w:val="28"/>
           <w:szCs w:val="28"/>
+          <w:highlight w:val="yellow"/>
         </w:rPr>
         <w:t>l</w:t>
       </w:r>
@@ -5991,6 +6034,7 @@
         <w:rPr>
           <w:sz w:val="28"/>
           <w:szCs w:val="28"/>
+          <w:highlight w:val="yellow"/>
         </w:rPr>
         <w:t xml:space="preserve"> Transformer Networks): reti neurali utilizzate per effettuare la trasformazione geometrica degli input, ovvero per eseguire operazioni di rotazione, traslazione e scaling sui dati di input. Queste reti sono in grado di apprendere in maniera automatica tali trasformazioni e di applicarle direttamente ai dati di input.</w:t>
       </w:r>
@@ -6001,11 +6045,13 @@
         <w:rPr>
           <w:sz w:val="28"/>
           <w:szCs w:val="28"/>
+          <w:highlight w:val="yellow"/>
         </w:rPr>
       </w:pPr>
       <w:r>
         <w:rPr>
           <w:noProof/>
+          <w:highlight w:val="yellow"/>
         </w:rPr>
         <w:drawing>
           <wp:inline distT="0" distB="0" distL="0" distR="0" wp14:anchorId="3972B269" wp14:editId="38A3F95E">
@@ -6067,12 +6113,14 @@
         <w:rPr>
           <w:sz w:val="28"/>
           <w:szCs w:val="28"/>
-        </w:rPr>
-      </w:pPr>
-      <w:r>
-        <w:rPr>
-          <w:sz w:val="28"/>
-          <w:szCs w:val="28"/>
+          <w:highlight w:val="yellow"/>
+        </w:rPr>
+      </w:pPr>
+      <w:r>
+        <w:rPr>
+          <w:sz w:val="28"/>
+          <w:szCs w:val="28"/>
+          <w:highlight w:val="yellow"/>
         </w:rPr>
         <w:lastRenderedPageBreak/>
         <w:t>SE (</w:t>
@@ -6082,6 +6130,7 @@
         <w:rPr>
           <w:sz w:val="28"/>
           <w:szCs w:val="28"/>
+          <w:highlight w:val="yellow"/>
         </w:rPr>
         <w:t>Squeeze</w:t>
       </w:r>
@@ -6090,6 +6139,7 @@
         <w:rPr>
           <w:sz w:val="28"/>
           <w:szCs w:val="28"/>
+          <w:highlight w:val="yellow"/>
         </w:rPr>
         <w:t xml:space="preserve"> and </w:t>
       </w:r>
@@ -6098,6 +6148,7 @@
         <w:rPr>
           <w:sz w:val="28"/>
           <w:szCs w:val="28"/>
+          <w:highlight w:val="yellow"/>
         </w:rPr>
         <w:t>Excitation</w:t>
       </w:r>
@@ -6106,6 +6157,7 @@
         <w:rPr>
           <w:sz w:val="28"/>
           <w:szCs w:val="28"/>
+          <w:highlight w:val="yellow"/>
         </w:rPr>
         <w:t xml:space="preserve"> Networks): tecnica di rete neurale che si concentra sullo sfruttare la correlazione tra i canali delle feature </w:t>
       </w:r>
@@ -6114,6 +6166,7 @@
         <w:rPr>
           <w:sz w:val="28"/>
           <w:szCs w:val="28"/>
+          <w:highlight w:val="yellow"/>
         </w:rPr>
         <w:t>map</w:t>
       </w:r>
@@ -6122,6 +6175,7 @@
         <w:rPr>
           <w:sz w:val="28"/>
           <w:szCs w:val="28"/>
+          <w:highlight w:val="yellow"/>
         </w:rPr>
         <w:t>, al fine di migliorare la loro rappresentazione.</w:t>
       </w:r>
@@ -6129,6 +6183,7 @@
         <w:rPr>
           <w:sz w:val="28"/>
           <w:szCs w:val="28"/>
+          <w:highlight w:val="yellow"/>
         </w:rPr>
         <w:t xml:space="preserve"> </w:t>
       </w:r>
@@ -6136,6 +6191,7 @@
         <w:rPr>
           <w:sz w:val="28"/>
           <w:szCs w:val="28"/>
+          <w:highlight w:val="yellow"/>
         </w:rPr>
         <w:t>Sostanzialmente</w:t>
       </w:r>
@@ -6143,6 +6199,7 @@
         <w:rPr>
           <w:sz w:val="28"/>
           <w:szCs w:val="28"/>
+          <w:highlight w:val="yellow"/>
         </w:rPr>
         <w:t>, le reti SE "</w:t>
       </w:r>
@@ -6150,6 +6207,7 @@
         <w:rPr>
           <w:sz w:val="28"/>
           <w:szCs w:val="28"/>
+          <w:highlight w:val="yellow"/>
         </w:rPr>
         <w:t>estraggono</w:t>
       </w:r>
@@ -6157,6 +6215,7 @@
         <w:rPr>
           <w:sz w:val="28"/>
           <w:szCs w:val="28"/>
+          <w:highlight w:val="yellow"/>
         </w:rPr>
         <w:t>" (</w:t>
       </w:r>
@@ -6165,6 +6224,7 @@
         <w:rPr>
           <w:sz w:val="28"/>
           <w:szCs w:val="28"/>
+          <w:highlight w:val="yellow"/>
         </w:rPr>
         <w:t>squeeze</w:t>
       </w:r>
@@ -6173,6 +6233,7 @@
         <w:rPr>
           <w:sz w:val="28"/>
           <w:szCs w:val="28"/>
+          <w:highlight w:val="yellow"/>
         </w:rPr>
         <w:t>) i dati di input in un singolo vettore, calcolano l'importanza di ogni canale e "</w:t>
       </w:r>
@@ -6180,6 +6241,7 @@
         <w:rPr>
           <w:sz w:val="28"/>
           <w:szCs w:val="28"/>
+          <w:highlight w:val="yellow"/>
         </w:rPr>
         <w:t>stimolano</w:t>
       </w:r>
@@ -6187,6 +6249,7 @@
         <w:rPr>
           <w:sz w:val="28"/>
           <w:szCs w:val="28"/>
+          <w:highlight w:val="yellow"/>
         </w:rPr>
         <w:t>" (</w:t>
       </w:r>
@@ -6195,6 +6258,7 @@
         <w:rPr>
           <w:sz w:val="28"/>
           <w:szCs w:val="28"/>
+          <w:highlight w:val="yellow"/>
         </w:rPr>
         <w:t>excite</w:t>
       </w:r>
@@ -6203,6 +6267,7 @@
         <w:rPr>
           <w:sz w:val="28"/>
           <w:szCs w:val="28"/>
+          <w:highlight w:val="yellow"/>
         </w:rPr>
         <w:t xml:space="preserve">) </w:t>
       </w:r>
@@ -6210,6 +6275,7 @@
         <w:rPr>
           <w:sz w:val="28"/>
           <w:szCs w:val="28"/>
+          <w:highlight w:val="yellow"/>
         </w:rPr>
         <w:t xml:space="preserve">i </w:t>
       </w:r>
@@ -6217,6 +6283,7 @@
         <w:rPr>
           <w:sz w:val="28"/>
           <w:szCs w:val="28"/>
+          <w:highlight w:val="yellow"/>
         </w:rPr>
         <w:t xml:space="preserve">più rilevanti, migliorando così la qualità delle feature </w:t>
       </w:r>
@@ -6225,6 +6292,7 @@
         <w:rPr>
           <w:sz w:val="28"/>
           <w:szCs w:val="28"/>
+          <w:highlight w:val="yellow"/>
         </w:rPr>
         <w:t>map</w:t>
       </w:r>
@@ -6233,6 +6301,7 @@
         <w:rPr>
           <w:sz w:val="28"/>
           <w:szCs w:val="28"/>
+          <w:highlight w:val="yellow"/>
         </w:rPr>
         <w:t>.</w:t>
       </w:r>
@@ -6243,11 +6312,13 @@
         <w:rPr>
           <w:sz w:val="28"/>
           <w:szCs w:val="28"/>
+          <w:highlight w:val="yellow"/>
         </w:rPr>
       </w:pPr>
       <w:r>
         <w:rPr>
           <w:noProof/>
+          <w:highlight w:val="yellow"/>
         </w:rPr>
         <w:drawing>
           <wp:inline distT="0" distB="0" distL="0" distR="0" wp14:anchorId="1E065FDC" wp14:editId="519DDC54">
@@ -6309,12 +6380,14 @@
         <w:rPr>
           <w:sz w:val="28"/>
           <w:szCs w:val="28"/>
-        </w:rPr>
-      </w:pPr>
-      <w:r>
-        <w:rPr>
-          <w:sz w:val="28"/>
-          <w:szCs w:val="28"/>
+          <w:highlight w:val="yellow"/>
+        </w:rPr>
+      </w:pPr>
+      <w:r>
+        <w:rPr>
+          <w:sz w:val="28"/>
+          <w:szCs w:val="28"/>
+          <w:highlight w:val="yellow"/>
         </w:rPr>
         <w:t>BAM (</w:t>
       </w:r>
@@ -6323,6 +6396,7 @@
         <w:rPr>
           <w:sz w:val="28"/>
           <w:szCs w:val="28"/>
+          <w:highlight w:val="yellow"/>
         </w:rPr>
         <w:t>Bottleneck</w:t>
       </w:r>
@@ -6331,6 +6405,7 @@
         <w:rPr>
           <w:sz w:val="28"/>
           <w:szCs w:val="28"/>
+          <w:highlight w:val="yellow"/>
         </w:rPr>
         <w:t xml:space="preserve"> </w:t>
       </w:r>
@@ -6339,6 +6414,7 @@
         <w:rPr>
           <w:sz w:val="28"/>
           <w:szCs w:val="28"/>
+          <w:highlight w:val="yellow"/>
         </w:rPr>
         <w:t>Attention</w:t>
       </w:r>
@@ -6347,6 +6423,7 @@
         <w:rPr>
           <w:sz w:val="28"/>
           <w:szCs w:val="28"/>
+          <w:highlight w:val="yellow"/>
         </w:rPr>
         <w:t xml:space="preserve"> Module): modulo di attenzione che utilizza una tecnica di "</w:t>
       </w:r>
@@ -6355,6 +6432,7 @@
         <w:rPr>
           <w:sz w:val="28"/>
           <w:szCs w:val="28"/>
+          <w:highlight w:val="yellow"/>
         </w:rPr>
         <w:t>bottleneck</w:t>
       </w:r>
@@ -6363,6 +6441,7 @@
         <w:rPr>
           <w:sz w:val="28"/>
           <w:szCs w:val="28"/>
+          <w:highlight w:val="yellow"/>
         </w:rPr>
         <w:t xml:space="preserve">" per ridurre il numero di feature </w:t>
       </w:r>
@@ -6371,6 +6450,7 @@
         <w:rPr>
           <w:sz w:val="28"/>
           <w:szCs w:val="28"/>
+          <w:highlight w:val="yellow"/>
         </w:rPr>
         <w:t>map</w:t>
       </w:r>
@@ -6379,6 +6459,7 @@
         <w:rPr>
           <w:sz w:val="28"/>
           <w:szCs w:val="28"/>
+          <w:highlight w:val="yellow"/>
         </w:rPr>
         <w:t xml:space="preserve"> da elaborare, rendendo il processo più efficiente. In particolare, il BAM sfrutta un'operazione di pooling per creare una rappresentazione ridotta dei dati di input, che viene poi </w:t>
       </w:r>
@@ -6386,6 +6467,7 @@
         <w:rPr>
           <w:sz w:val="28"/>
           <w:szCs w:val="28"/>
+          <w:highlight w:val="yellow"/>
         </w:rPr>
         <w:t xml:space="preserve">sfruttata </w:t>
       </w:r>
@@ -6393,6 +6475,7 @@
         <w:rPr>
           <w:sz w:val="28"/>
           <w:szCs w:val="28"/>
+          <w:highlight w:val="yellow"/>
         </w:rPr>
         <w:t xml:space="preserve">per calcolare l'attivazione di ogni canale delle feature </w:t>
       </w:r>
@@ -6401,6 +6484,7 @@
         <w:rPr>
           <w:sz w:val="28"/>
           <w:szCs w:val="28"/>
+          <w:highlight w:val="yellow"/>
         </w:rPr>
         <w:t>map</w:t>
       </w:r>
@@ -6409,6 +6493,7 @@
         <w:rPr>
           <w:sz w:val="28"/>
           <w:szCs w:val="28"/>
+          <w:highlight w:val="yellow"/>
         </w:rPr>
         <w:t xml:space="preserve"> originali.</w:t>
       </w:r>
@@ -6419,11 +6504,13 @@
         <w:rPr>
           <w:sz w:val="28"/>
           <w:szCs w:val="28"/>
+          <w:highlight w:val="yellow"/>
         </w:rPr>
       </w:pPr>
       <w:r>
         <w:rPr>
           <w:noProof/>
+          <w:highlight w:val="yellow"/>
         </w:rPr>
         <w:drawing>
           <wp:inline distT="0" distB="0" distL="0" distR="0" wp14:anchorId="7B70C952" wp14:editId="22682393">
@@ -6485,12 +6572,14 @@
         <w:rPr>
           <w:sz w:val="28"/>
           <w:szCs w:val="28"/>
-        </w:rPr>
-      </w:pPr>
-      <w:r>
-        <w:rPr>
-          <w:sz w:val="28"/>
-          <w:szCs w:val="28"/>
+          <w:highlight w:val="yellow"/>
+        </w:rPr>
+      </w:pPr>
+      <w:r>
+        <w:rPr>
+          <w:sz w:val="28"/>
+          <w:szCs w:val="28"/>
+          <w:highlight w:val="yellow"/>
         </w:rPr>
         <w:t>CBAM (</w:t>
       </w:r>
@@ -6499,6 +6588,7 @@
         <w:rPr>
           <w:sz w:val="28"/>
           <w:szCs w:val="28"/>
+          <w:highlight w:val="yellow"/>
         </w:rPr>
         <w:t>Convolutional</w:t>
       </w:r>
@@ -6507,6 +6597,7 @@
         <w:rPr>
           <w:sz w:val="28"/>
           <w:szCs w:val="28"/>
+          <w:highlight w:val="yellow"/>
         </w:rPr>
         <w:t xml:space="preserve"> </w:t>
       </w:r>
@@ -6515,6 +6606,7 @@
         <w:rPr>
           <w:sz w:val="28"/>
           <w:szCs w:val="28"/>
+          <w:highlight w:val="yellow"/>
         </w:rPr>
         <w:t>Bottleneck</w:t>
       </w:r>
@@ -6523,6 +6615,7 @@
         <w:rPr>
           <w:sz w:val="28"/>
           <w:szCs w:val="28"/>
+          <w:highlight w:val="yellow"/>
         </w:rPr>
         <w:t xml:space="preserve"> </w:t>
       </w:r>
@@ -6531,6 +6624,7 @@
         <w:rPr>
           <w:sz w:val="28"/>
           <w:szCs w:val="28"/>
+          <w:highlight w:val="yellow"/>
         </w:rPr>
         <w:t>Attention</w:t>
       </w:r>
@@ -6539,6 +6633,7 @@
         <w:rPr>
           <w:sz w:val="28"/>
           <w:szCs w:val="28"/>
+          <w:highlight w:val="yellow"/>
         </w:rPr>
         <w:t xml:space="preserve"> Module): è una versione migliorata del BAM che utilizza sia l'attenzione spaziale che quella di </w:t>
       </w:r>
@@ -6546,6 +6641,7 @@
         <w:rPr>
           <w:sz w:val="28"/>
           <w:szCs w:val="28"/>
+          <w:highlight w:val="yellow"/>
         </w:rPr>
         <w:lastRenderedPageBreak/>
         <w:t>canale. In pratica, il CBAM esegue prima un'operazione di attenzione spaziale per calcolare l'importanza delle diverse regioni dell'immagine, e successivamente utilizza un'operazione di attenzione di canale per calcolare l</w:t>
@@ -6554,6 +6650,7 @@
         <w:rPr>
           <w:sz w:val="28"/>
           <w:szCs w:val="28"/>
+          <w:highlight w:val="yellow"/>
         </w:rPr>
         <w:t>a rilevanza</w:t>
       </w:r>
@@ -6561,6 +6658,7 @@
         <w:rPr>
           <w:sz w:val="28"/>
           <w:szCs w:val="28"/>
+          <w:highlight w:val="yellow"/>
         </w:rPr>
         <w:t xml:space="preserve"> dei diversi canali </w:t>
       </w:r>
@@ -6568,6 +6666,7 @@
         <w:rPr>
           <w:sz w:val="28"/>
           <w:szCs w:val="28"/>
+          <w:highlight w:val="yellow"/>
         </w:rPr>
         <w:t>n</w:t>
       </w:r>
@@ -6575,6 +6674,7 @@
         <w:rPr>
           <w:sz w:val="28"/>
           <w:szCs w:val="28"/>
+          <w:highlight w:val="yellow"/>
         </w:rPr>
         <w:t xml:space="preserve">elle feature </w:t>
       </w:r>
@@ -6583,6 +6683,7 @@
         <w:rPr>
           <w:sz w:val="28"/>
           <w:szCs w:val="28"/>
+          <w:highlight w:val="yellow"/>
         </w:rPr>
         <w:t>map</w:t>
       </w:r>
@@ -6591,6 +6692,7 @@
         <w:rPr>
           <w:sz w:val="28"/>
           <w:szCs w:val="28"/>
+          <w:highlight w:val="yellow"/>
         </w:rPr>
         <w:t>. Questo rende il CBAM particolarmente utile per il riconoscimento di oggetti in immagini complesse.</w:t>
       </w:r>
@@ -6601,11 +6703,13 @@
         <w:rPr>
           <w:sz w:val="28"/>
           <w:szCs w:val="28"/>
+          <w:highlight w:val="yellow"/>
         </w:rPr>
       </w:pPr>
       <w:r>
         <w:rPr>
           <w:noProof/>
+          <w:highlight w:val="yellow"/>
         </w:rPr>
         <w:drawing>
           <wp:inline distT="0" distB="0" distL="0" distR="0" wp14:anchorId="4CE77190" wp14:editId="445EC94F">
@@ -6663,6 +6767,7 @@
         <w:rPr>
           <w:sz w:val="28"/>
           <w:szCs w:val="28"/>
+          <w:highlight w:val="yellow"/>
         </w:rPr>
       </w:pPr>
       <w:r>
@@ -6670,6 +6775,7 @@
           <w:noProof/>
           <w:sz w:val="28"/>
           <w:szCs w:val="28"/>
+          <w:highlight w:val="yellow"/>
         </w:rPr>
         <w:drawing>
           <wp:anchor distT="0" distB="0" distL="114300" distR="114300" simplePos="0" relativeHeight="251658240" behindDoc="0" locked="0" layoutInCell="1" allowOverlap="1" wp14:anchorId="452EC244" wp14:editId="4F90CD15">
@@ -6734,12 +6840,14 @@
         <w:rPr>
           <w:sz w:val="28"/>
           <w:szCs w:val="28"/>
-        </w:rPr>
-      </w:pPr>
-      <w:r>
-        <w:rPr>
-          <w:sz w:val="28"/>
-          <w:szCs w:val="28"/>
+          <w:highlight w:val="yellow"/>
+        </w:rPr>
+      </w:pPr>
+      <w:r>
+        <w:rPr>
+          <w:sz w:val="28"/>
+          <w:szCs w:val="28"/>
+          <w:highlight w:val="yellow"/>
         </w:rPr>
         <w:t>Effettuando un confronto fra questi</w:t>
       </w:r>
@@ -6747,6 +6855,7 @@
         <w:rPr>
           <w:sz w:val="28"/>
           <w:szCs w:val="28"/>
+          <w:highlight w:val="yellow"/>
         </w:rPr>
         <w:t>,</w:t>
       </w:r>
@@ -6754,6 +6863,7 @@
         <w:rPr>
           <w:sz w:val="28"/>
           <w:szCs w:val="28"/>
+          <w:highlight w:val="yellow"/>
         </w:rPr>
         <w:t xml:space="preserve"> </w:t>
       </w:r>
@@ -6761,6 +6871,7 @@
         <w:rPr>
           <w:sz w:val="28"/>
           <w:szCs w:val="28"/>
+          <w:highlight w:val="yellow"/>
         </w:rPr>
         <w:t xml:space="preserve">il modello BAM è quello che </w:t>
       </w:r>
@@ -6768,6 +6879,7 @@
         <w:rPr>
           <w:sz w:val="28"/>
           <w:szCs w:val="28"/>
+          <w:highlight w:val="yellow"/>
         </w:rPr>
         <w:t xml:space="preserve">offre una </w:t>
       </w:r>
@@ -6775,6 +6887,7 @@
         <w:rPr>
           <w:sz w:val="28"/>
           <w:szCs w:val="28"/>
+          <w:highlight w:val="yellow"/>
         </w:rPr>
         <w:t>performance migliore sui due dataset</w:t>
       </w:r>
@@ -6782,6 +6895,7 @@
         <w:rPr>
           <w:sz w:val="28"/>
           <w:szCs w:val="28"/>
+          <w:highlight w:val="yellow"/>
         </w:rPr>
         <w:t>,</w:t>
       </w:r>
@@ -6789,6 +6903,7 @@
         <w:rPr>
           <w:sz w:val="28"/>
           <w:szCs w:val="28"/>
+          <w:highlight w:val="yellow"/>
         </w:rPr>
         <w:t xml:space="preserve"> e a seguire l’STN.</w:t>
       </w:r>
@@ -6805,6 +6920,7 @@
         <w:rPr>
           <w:sz w:val="28"/>
           <w:szCs w:val="28"/>
+          <w:highlight w:val="yellow"/>
         </w:rPr>
         <w:t xml:space="preserve">Le emozioni che </w:t>
       </w:r>
@@ -6812,6 +6928,7 @@
         <w:rPr>
           <w:sz w:val="28"/>
           <w:szCs w:val="28"/>
+          <w:highlight w:val="yellow"/>
         </w:rPr>
         <w:t xml:space="preserve">[2] </w:t>
       </w:r>
@@ -6819,6 +6936,7 @@
         <w:rPr>
           <w:sz w:val="28"/>
           <w:szCs w:val="28"/>
+          <w:highlight w:val="yellow"/>
         </w:rPr>
         <w:t>si propone di valutare non sono esattamente quelle predisposte per lo studio di questa tesi</w:t>
       </w:r>
@@ -6826,6 +6944,7 @@
         <w:rPr>
           <w:sz w:val="28"/>
           <w:szCs w:val="28"/>
+          <w:highlight w:val="yellow"/>
         </w:rPr>
         <w:t>,</w:t>
       </w:r>
@@ -6833,36 +6952,23 @@
         <w:rPr>
           <w:sz w:val="28"/>
           <w:szCs w:val="28"/>
-        </w:rPr>
-        <w:t xml:space="preserve"> ma le valutazioni estratte da </w:t>
-      </w:r>
-      <w:proofErr w:type="gramStart"/>
-      <w:r>
-        <w:rPr>
-          <w:sz w:val="28"/>
-          <w:szCs w:val="28"/>
-        </w:rPr>
-        <w:t xml:space="preserve">questo  </w:t>
-      </w:r>
-      <w:r>
-        <w:rPr>
-          <w:sz w:val="28"/>
-          <w:szCs w:val="28"/>
-        </w:rPr>
-        <w:t>si</w:t>
-      </w:r>
-      <w:proofErr w:type="gramEnd"/>
-      <w:r>
-        <w:rPr>
-          <w:sz w:val="28"/>
-          <w:szCs w:val="28"/>
-        </w:rPr>
-        <w:t xml:space="preserve"> possono ritenere </w:t>
-      </w:r>
-      <w:r>
-        <w:rPr>
-          <w:sz w:val="28"/>
-          <w:szCs w:val="28"/>
+          <w:highlight w:val="yellow"/>
+        </w:rPr>
+        <w:t xml:space="preserve"> ma le valutazioni estratte da questo  </w:t>
+      </w:r>
+      <w:r>
+        <w:rPr>
+          <w:sz w:val="28"/>
+          <w:szCs w:val="28"/>
+          <w:highlight w:val="yellow"/>
+        </w:rPr>
+        <w:t xml:space="preserve">si possono ritenere </w:t>
+      </w:r>
+      <w:r>
+        <w:rPr>
+          <w:sz w:val="28"/>
+          <w:szCs w:val="28"/>
+          <w:highlight w:val="yellow"/>
         </w:rPr>
         <w:t xml:space="preserve">un buon metodo </w:t>
       </w:r>
@@ -6870,6 +6976,7 @@
         <w:rPr>
           <w:sz w:val="28"/>
           <w:szCs w:val="28"/>
+          <w:highlight w:val="yellow"/>
         </w:rPr>
         <w:t>di valutazione de</w:t>
       </w:r>
@@ -6877,6 +6984,7 @@
         <w:rPr>
           <w:sz w:val="28"/>
           <w:szCs w:val="28"/>
+          <w:highlight w:val="yellow"/>
         </w:rPr>
         <w:t>l modello da scegliere</w:t>
       </w:r>
@@ -6884,6 +6992,7 @@
         <w:rPr>
           <w:sz w:val="28"/>
           <w:szCs w:val="28"/>
+          <w:highlight w:val="yellow"/>
         </w:rPr>
         <w:t>.</w:t>
       </w:r>
@@ -6951,6 +7060,7 @@
           <w:szCs w:val="28"/>
         </w:rPr>
       </w:pPr>
+      <w:bookmarkStart w:id="0" w:name="_Hlk133787639"/>
       <w:r>
         <w:rPr>
           <w:sz w:val="28"/>
@@ -7260,23 +7370,7 @@
           <w:sz w:val="28"/>
           <w:szCs w:val="28"/>
         </w:rPr>
-        <w:t xml:space="preserve">, </w:t>
-      </w:r>
-      <w:proofErr w:type="gramStart"/>
-      <w:r>
-        <w:rPr>
-          <w:sz w:val="28"/>
-          <w:szCs w:val="28"/>
-        </w:rPr>
-        <w:t>background</w:t>
-      </w:r>
-      <w:proofErr w:type="gramEnd"/>
-      <w:r>
-        <w:rPr>
-          <w:sz w:val="28"/>
-          <w:szCs w:val="28"/>
-        </w:rPr>
-        <w:t xml:space="preserve"> </w:t>
+        <w:t xml:space="preserve">, background </w:t>
       </w:r>
       <w:proofErr w:type="spellStart"/>
       <w:r>
@@ -7997,7 +8091,6 @@
         <w:rPr>
           <w:sz w:val="28"/>
           <w:szCs w:val="28"/>
-          <w:highlight w:val="yellow"/>
         </w:rPr>
         <w:t>Una volta analizzat</w:t>
       </w:r>
@@ -8005,7 +8098,6 @@
         <w:rPr>
           <w:sz w:val="28"/>
           <w:szCs w:val="28"/>
-          <w:highlight w:val="yellow"/>
         </w:rPr>
         <w:t>i</w:t>
       </w:r>
@@ -8013,7 +8105,6 @@
         <w:rPr>
           <w:sz w:val="28"/>
           <w:szCs w:val="28"/>
-          <w:highlight w:val="yellow"/>
         </w:rPr>
         <w:t xml:space="preserve"> i sistemi utilizzati per </w:t>
       </w:r>
@@ -8021,7 +8112,6 @@
         <w:rPr>
           <w:sz w:val="28"/>
           <w:szCs w:val="28"/>
-          <w:highlight w:val="yellow"/>
         </w:rPr>
         <w:t>l’elaborazione de</w:t>
       </w:r>
@@ -8029,7 +8119,6 @@
         <w:rPr>
           <w:sz w:val="28"/>
           <w:szCs w:val="28"/>
-          <w:highlight w:val="yellow"/>
         </w:rPr>
         <w:t>i dati raccolti dai ricercatori che hanno redatto gli studi riportati precedentemente</w:t>
       </w:r>
@@ -8037,7 +8126,6 @@
         <w:rPr>
           <w:sz w:val="28"/>
           <w:szCs w:val="28"/>
-          <w:highlight w:val="yellow"/>
         </w:rPr>
         <w:t>,</w:t>
       </w:r>
@@ -8045,27 +8133,11 @@
         <w:rPr>
           <w:sz w:val="28"/>
           <w:szCs w:val="28"/>
-          <w:highlight w:val="yellow"/>
-        </w:rPr>
-        <w:t xml:space="preserve"> ritengo</w:t>
-      </w:r>
-      <w:r>
-        <w:rPr>
-          <w:sz w:val="28"/>
-          <w:szCs w:val="28"/>
-          <w:highlight w:val="yellow"/>
-        </w:rPr>
-        <w:t xml:space="preserve"> ora necessario illustrare </w:t>
-      </w:r>
-      <w:r>
-        <w:rPr>
-          <w:sz w:val="28"/>
-          <w:szCs w:val="28"/>
-          <w:highlight w:val="yellow"/>
-        </w:rPr>
-        <w:t>gli strumenti di cui si sono avvalsi.</w:t>
-      </w:r>
-    </w:p>
+        </w:rPr>
+        <w:t xml:space="preserve"> ritengo ora necessario illustrare gli strumenti di cui si sono avvalsi.</w:t>
+      </w:r>
+    </w:p>
+    <w:bookmarkEnd w:id="0"/>
     <w:p>
       <w:pPr>
         <w:rPr>
@@ -8805,6 +8877,7 @@
                 <w:szCs w:val="26"/>
               </w:rPr>
             </w:pPr>
+            <w:bookmarkStart w:id="1" w:name="_Hlk133788010"/>
             <w:r>
               <w:rPr>
                 <w:sz w:val="26"/>
@@ -12219,6 +12292,7 @@
           </w:p>
         </w:tc>
       </w:tr>
+      <w:bookmarkEnd w:id="1"/>
     </w:tbl>
     <w:p>
       <w:pPr>
@@ -12919,23 +12993,7 @@
           <w:sz w:val="28"/>
           <w:szCs w:val="28"/>
         </w:rPr>
-        <w:t xml:space="preserve">hanno specificato </w:t>
-      </w:r>
-      <w:proofErr w:type="gramStart"/>
-      <w:r>
-        <w:rPr>
-          <w:sz w:val="28"/>
-          <w:szCs w:val="28"/>
-        </w:rPr>
-        <w:t>la task</w:t>
-      </w:r>
-      <w:proofErr w:type="gramEnd"/>
-      <w:r>
-        <w:rPr>
-          <w:sz w:val="28"/>
-          <w:szCs w:val="28"/>
-        </w:rPr>
-        <w:t xml:space="preserve"> che </w:t>
+        <w:t xml:space="preserve">hanno specificato la task che </w:t>
       </w:r>
       <w:r>
         <w:rPr>
@@ -14112,7 +14170,6 @@
         <w:rPr>
           <w:sz w:val="28"/>
           <w:szCs w:val="28"/>
-          <w:highlight w:val="yellow"/>
         </w:rPr>
         <w:t xml:space="preserve">Dopo aver analizzato i sistemi </w:t>
       </w:r>
@@ -14120,7 +14177,6 @@
         <w:rPr>
           <w:sz w:val="28"/>
           <w:szCs w:val="28"/>
-          <w:highlight w:val="yellow"/>
         </w:rPr>
         <w:t xml:space="preserve">impiegati </w:t>
       </w:r>
@@ -14128,7 +14184,6 @@
         <w:rPr>
           <w:sz w:val="28"/>
           <w:szCs w:val="28"/>
-          <w:highlight w:val="yellow"/>
         </w:rPr>
         <w:t xml:space="preserve">per l’elaborazione delle informazioni ottenute dalle immagini ed aver illustrato </w:t>
       </w:r>
@@ -14136,7 +14191,6 @@
         <w:rPr>
           <w:sz w:val="28"/>
           <w:szCs w:val="28"/>
-          <w:highlight w:val="yellow"/>
         </w:rPr>
         <w:t xml:space="preserve">il processo di estrapolazione di </w:t>
       </w:r>
@@ -14144,7 +14198,6 @@
         <w:rPr>
           <w:sz w:val="28"/>
           <w:szCs w:val="28"/>
-          <w:highlight w:val="yellow"/>
         </w:rPr>
         <w:t>questi dati</w:t>
       </w:r>
@@ -14152,7 +14205,6 @@
         <w:rPr>
           <w:sz w:val="28"/>
           <w:szCs w:val="28"/>
-          <w:highlight w:val="yellow"/>
         </w:rPr>
         <w:t>,</w:t>
       </w:r>
@@ -14160,7 +14212,6 @@
         <w:rPr>
           <w:sz w:val="28"/>
           <w:szCs w:val="28"/>
-          <w:highlight w:val="yellow"/>
         </w:rPr>
         <w:t xml:space="preserve"> </w:t>
       </w:r>
@@ -14168,7 +14219,6 @@
         <w:rPr>
           <w:sz w:val="28"/>
           <w:szCs w:val="28"/>
-          <w:highlight w:val="yellow"/>
         </w:rPr>
         <w:t xml:space="preserve">reputo </w:t>
       </w:r>
@@ -14176,7 +14226,6 @@
         <w:rPr>
           <w:sz w:val="28"/>
           <w:szCs w:val="28"/>
-          <w:highlight w:val="yellow"/>
         </w:rPr>
         <w:t>possibile la creazione di un dataset ricavato dall’unione di alcuni dei datasets citati precedentemente per lo studio di questa tesi.</w:t>
       </w:r>
@@ -14226,7 +14275,14 @@
           <w:szCs w:val="28"/>
         </w:rPr>
         <w:lastRenderedPageBreak/>
-        <w:t>8. Unione dei dataset ritrovati e relativa categorizzazione delle immagini all’interno di questo</w:t>
+        <w:t xml:space="preserve">8. </w:t>
+      </w:r>
+      <w:r>
+        <w:rPr>
+          <w:sz w:val="28"/>
+          <w:szCs w:val="28"/>
+        </w:rPr>
+        <w:t>Unione dei dataset ritrovati e relativa categorizzazione delle immagini all’interno di questo</w:t>
       </w:r>
     </w:p>
     <w:p>
@@ -15079,23 +15135,7 @@
           <w:sz w:val="28"/>
           <w:szCs w:val="28"/>
         </w:rPr>
-        <w:t xml:space="preserve"> (</w:t>
-      </w:r>
-      <w:proofErr w:type="gramStart"/>
-      <w:r>
-        <w:rPr>
-          <w:sz w:val="28"/>
-          <w:szCs w:val="28"/>
-        </w:rPr>
-        <w:t>macro categoria</w:t>
-      </w:r>
-      <w:proofErr w:type="gramEnd"/>
-      <w:r>
-        <w:rPr>
-          <w:sz w:val="28"/>
-          <w:szCs w:val="28"/>
-        </w:rPr>
-        <w:t xml:space="preserve">: </w:t>
+        <w:t xml:space="preserve"> (macro categoria: </w:t>
       </w:r>
       <w:proofErr w:type="spellStart"/>
       <w:r>
@@ -15140,23 +15180,7 @@
           <w:sz w:val="28"/>
           <w:szCs w:val="28"/>
         </w:rPr>
-        <w:t xml:space="preserve"> (</w:t>
-      </w:r>
-      <w:proofErr w:type="gramStart"/>
-      <w:r>
-        <w:rPr>
-          <w:sz w:val="28"/>
-          <w:szCs w:val="28"/>
-        </w:rPr>
-        <w:t>macro categoria</w:t>
-      </w:r>
-      <w:proofErr w:type="gramEnd"/>
-      <w:r>
-        <w:rPr>
-          <w:sz w:val="28"/>
-          <w:szCs w:val="28"/>
-        </w:rPr>
-        <w:t xml:space="preserve">: </w:t>
+        <w:t xml:space="preserve"> (macro categoria: </w:t>
       </w:r>
       <w:proofErr w:type="spellStart"/>
       <w:r>
@@ -15201,23 +15225,7 @@
           <w:sz w:val="28"/>
           <w:szCs w:val="28"/>
         </w:rPr>
-        <w:t xml:space="preserve"> (</w:t>
-      </w:r>
-      <w:proofErr w:type="gramStart"/>
-      <w:r>
-        <w:rPr>
-          <w:sz w:val="28"/>
-          <w:szCs w:val="28"/>
-        </w:rPr>
-        <w:t>macro categoria</w:t>
-      </w:r>
-      <w:proofErr w:type="gramEnd"/>
-      <w:r>
-        <w:rPr>
-          <w:sz w:val="28"/>
-          <w:szCs w:val="28"/>
-        </w:rPr>
-        <w:t xml:space="preserve">: </w:t>
+        <w:t xml:space="preserve"> (macro categoria: </w:t>
       </w:r>
       <w:proofErr w:type="spellStart"/>
       <w:r>
@@ -15262,23 +15270,7 @@
           <w:sz w:val="28"/>
           <w:szCs w:val="28"/>
         </w:rPr>
-        <w:t xml:space="preserve"> (</w:t>
-      </w:r>
-      <w:proofErr w:type="gramStart"/>
-      <w:r>
-        <w:rPr>
-          <w:sz w:val="28"/>
-          <w:szCs w:val="28"/>
-        </w:rPr>
-        <w:t>macro categoria</w:t>
-      </w:r>
-      <w:proofErr w:type="gramEnd"/>
-      <w:r>
-        <w:rPr>
-          <w:sz w:val="28"/>
-          <w:szCs w:val="28"/>
-        </w:rPr>
-        <w:t xml:space="preserve">: </w:t>
+        <w:t xml:space="preserve"> (macro categoria: </w:t>
       </w:r>
       <w:proofErr w:type="spellStart"/>
       <w:r>
@@ -15339,23 +15331,7 @@
           <w:sz w:val="28"/>
           <w:szCs w:val="28"/>
         </w:rPr>
-        <w:t xml:space="preserve"> (</w:t>
-      </w:r>
-      <w:proofErr w:type="gramStart"/>
-      <w:r>
-        <w:rPr>
-          <w:sz w:val="28"/>
-          <w:szCs w:val="28"/>
-        </w:rPr>
-        <w:t>macro categoria</w:t>
-      </w:r>
-      <w:proofErr w:type="gramEnd"/>
-      <w:r>
-        <w:rPr>
-          <w:sz w:val="28"/>
-          <w:szCs w:val="28"/>
-        </w:rPr>
-        <w:t xml:space="preserve">: </w:t>
+        <w:t xml:space="preserve"> (macro categoria: </w:t>
       </w:r>
       <w:proofErr w:type="spellStart"/>
       <w:r>
@@ -15432,23 +15408,7 @@
           <w:sz w:val="28"/>
           <w:szCs w:val="28"/>
         </w:rPr>
-        <w:t xml:space="preserve"> (</w:t>
-      </w:r>
-      <w:proofErr w:type="gramStart"/>
-      <w:r>
-        <w:rPr>
-          <w:sz w:val="28"/>
-          <w:szCs w:val="28"/>
-        </w:rPr>
-        <w:t>macro categoria</w:t>
-      </w:r>
-      <w:proofErr w:type="gramEnd"/>
-      <w:r>
-        <w:rPr>
-          <w:sz w:val="28"/>
-          <w:szCs w:val="28"/>
-        </w:rPr>
-        <w:t xml:space="preserve">: </w:t>
+        <w:t xml:space="preserve"> (macro categoria: </w:t>
       </w:r>
       <w:proofErr w:type="spellStart"/>
       <w:r>
@@ -16255,6 +16215,7 @@
         <w:rPr>
           <w:sz w:val="28"/>
           <w:szCs w:val="28"/>
+          <w:highlight w:val="yellow"/>
         </w:rPr>
         <w:t xml:space="preserve">[2] </w:t>
       </w:r>
@@ -16263,6 +16224,7 @@
         <w:rPr>
           <w:sz w:val="28"/>
           <w:szCs w:val="28"/>
+          <w:highlight w:val="yellow"/>
         </w:rPr>
         <w:t>chapter</w:t>
       </w:r>
@@ -16271,6 +16233,7 @@
         <w:rPr>
           <w:sz w:val="28"/>
           <w:szCs w:val="28"/>
+          <w:highlight w:val="yellow"/>
         </w:rPr>
         <w:t xml:space="preserve"> 3 </w:t>
       </w:r>
@@ -16279,6 +16242,7 @@
         <w:rPr>
           <w:sz w:val="28"/>
           <w:szCs w:val="28"/>
+          <w:highlight w:val="yellow"/>
         </w:rPr>
         <w:t>facial</w:t>
       </w:r>
@@ -16287,6 +16251,7 @@
         <w:rPr>
           <w:sz w:val="28"/>
           <w:szCs w:val="28"/>
+          <w:highlight w:val="yellow"/>
         </w:rPr>
         <w:t xml:space="preserve"> </w:t>
       </w:r>
@@ -16295,6 +16260,7 @@
         <w:rPr>
           <w:sz w:val="28"/>
           <w:szCs w:val="28"/>
+          <w:highlight w:val="yellow"/>
         </w:rPr>
         <w:t>expression</w:t>
       </w:r>
@@ -16303,6 +16269,7 @@
         <w:rPr>
           <w:sz w:val="28"/>
           <w:szCs w:val="28"/>
+          <w:highlight w:val="yellow"/>
         </w:rPr>
         <w:t xml:space="preserve"> </w:t>
       </w:r>
@@ -16311,6 +16278,7 @@
         <w:rPr>
           <w:sz w:val="28"/>
           <w:szCs w:val="28"/>
+          <w:highlight w:val="yellow"/>
         </w:rPr>
         <w:t>recognition</w:t>
       </w:r>
@@ -16319,6 +16287,7 @@
         <w:rPr>
           <w:sz w:val="28"/>
           <w:szCs w:val="28"/>
+          <w:highlight w:val="yellow"/>
         </w:rPr>
         <w:t xml:space="preserve"> (FER </w:t>
       </w:r>
@@ -16327,6 +16296,7 @@
         <w:rPr>
           <w:sz w:val="28"/>
           <w:szCs w:val="28"/>
+          <w:highlight w:val="yellow"/>
         </w:rPr>
         <w:t>macchiarulo</w:t>
       </w:r>
@@ -16335,6 +16305,7 @@
         <w:rPr>
           <w:sz w:val="28"/>
           <w:szCs w:val="28"/>
+          <w:highlight w:val="yellow"/>
         </w:rPr>
         <w:t>)</w:t>
       </w:r>
@@ -16505,7 +16476,6 @@
         <w:t xml:space="preserve">[5] </w:t>
       </w:r>
       <w:proofErr w:type="spellStart"/>
-      <w:proofErr w:type="gramStart"/>
       <w:r>
         <w:rPr>
           <w:sz w:val="28"/>
@@ -16514,7 +16484,6 @@
         <w:t>R.Livingstone</w:t>
       </w:r>
       <w:proofErr w:type="spellEnd"/>
-      <w:proofErr w:type="gramEnd"/>
       <w:r>
         <w:rPr>
           <w:sz w:val="28"/>
@@ -16903,20 +16872,19 @@
         <w:t>Datasetat</w:t>
       </w:r>
       <w:proofErr w:type="spellEnd"/>
-    </w:p>
-    <w:p>
-      <w:pPr>
-        <w:rPr>
-          <w:sz w:val="28"/>
-          <w:szCs w:val="28"/>
-        </w:rPr>
-      </w:pPr>
-      <w:r>
-        <w:rPr>
-          <w:sz w:val="28"/>
-          <w:szCs w:val="28"/>
-        </w:rPr>
-        <w:t>[11] https://www.kaggle.com/datasets/joyee19/studentengagement</w:t>
+      <w:r>
+        <w:rPr>
+          <w:sz w:val="28"/>
+          <w:szCs w:val="28"/>
+        </w:rPr>
+        <w:t xml:space="preserve"> </w:t>
+      </w:r>
+      <w:r>
+        <w:rPr>
+          <w:sz w:val="28"/>
+          <w:szCs w:val="28"/>
+        </w:rPr>
+        <w:t>https://www.kaggle.com/datasets/joyee19/studentengagement</w:t>
       </w:r>
     </w:p>
     <w:sectPr>

</xml_diff>